<commit_message>
updated the file sucessfully
</commit_message>
<xml_diff>
--- a/Git_GitHub.docx
+++ b/Git_GitHub.docx
@@ -59,21 +59,7 @@
           <w:sz w:val="24"/>
           <w:szCs w:val="24"/>
         </w:rPr>
-        <w:t xml:space="preserve">Git is an open source distributed version control system </w:t>
-      </w:r>
-      <w:r>
-        <w:rPr>
-          <w:sz w:val="24"/>
-          <w:szCs w:val="24"/>
-        </w:rPr>
-        <w:t xml:space="preserve">or source code management system </w:t>
-      </w:r>
-      <w:r>
-        <w:rPr>
-          <w:sz w:val="24"/>
-          <w:szCs w:val="24"/>
-        </w:rPr>
-        <w:t>which is used to manage the different versions of source code while creating.</w:t>
+        <w:t>Git is an open source distributed version control system or source code management system which is used to manage the different versions of source code while creating.</w:t>
       </w:r>
     </w:p>
     <w:p>
@@ -157,21 +143,7 @@
           <w:sz w:val="24"/>
           <w:szCs w:val="24"/>
         </w:rPr>
-        <w:t xml:space="preserve">In Centralized version control system you will be having a centralized system repository where all the </w:t>
-      </w:r>
-      <w:r>
-        <w:rPr>
-          <w:sz w:val="24"/>
-          <w:szCs w:val="24"/>
-        </w:rPr>
-        <w:t>users’</w:t>
-      </w:r>
-      <w:r>
-        <w:rPr>
-          <w:sz w:val="24"/>
-          <w:szCs w:val="24"/>
-        </w:rPr>
-        <w:t xml:space="preserve"> changes will be committed when they had made any changes in the code or file.</w:t>
+        <w:t>In Centralized version control system you will be having a centralized system repository where all the users’ changes will be committed when they had made any changes in the code or file.</w:t>
       </w:r>
     </w:p>
     <w:p>
@@ -188,10 +160,59 @@
         </w:rPr>
       </w:pPr>
       <w:r>
-        <w:t>If there are any connectivity issues</w:t>
-      </w:r>
-      <w:r>
-        <w:t xml:space="preserve"> or if the centralized system repository has crashed suddenly, then no user can access the repository to know the changes of the source code.</w:t>
+        <w:t>If there are any connectivity issues or if the centralized system repository has crashed suddenly, then no user can access the repository to know the changes of the source code.</w:t>
+      </w:r>
+    </w:p>
+    <w:p>
+      <w:pPr>
+        <w:pStyle w:val="ListParagraph"/>
+        <w:jc w:val="center"/>
+        <w:rPr>
+          <w:sz w:val="24"/>
+          <w:szCs w:val="24"/>
+        </w:rPr>
+      </w:pPr>
+      <w:r>
+        <w:rPr>
+          <w:noProof/>
+          <w:sz w:val="24"/>
+          <w:szCs w:val="24"/>
+        </w:rPr>
+        <w:drawing>
+          <wp:inline distT="0" distB="0" distL="0" distR="0">
+            <wp:extent cx="3476625" cy="1914525"/>
+            <wp:effectExtent l="19050" t="0" r="9525" b="0"/>
+            <wp:docPr id="1" name="Picture 0" descr="Centralised Repository.png"/>
+            <wp:cNvGraphicFramePr>
+              <a:graphicFrameLocks xmlns:a="http://schemas.openxmlformats.org/drawingml/2006/main" noChangeAspect="1"/>
+            </wp:cNvGraphicFramePr>
+            <a:graphic xmlns:a="http://schemas.openxmlformats.org/drawingml/2006/main">
+              <a:graphicData uri="http://schemas.openxmlformats.org/drawingml/2006/picture">
+                <pic:pic xmlns:pic="http://schemas.openxmlformats.org/drawingml/2006/picture">
+                  <pic:nvPicPr>
+                    <pic:cNvPr id="0" name="Centralised Repository.png"/>
+                    <pic:cNvPicPr/>
+                  </pic:nvPicPr>
+                  <pic:blipFill>
+                    <a:blip r:embed="rId5" cstate="print"/>
+                    <a:stretch>
+                      <a:fillRect/>
+                    </a:stretch>
+                  </pic:blipFill>
+                  <pic:spPr>
+                    <a:xfrm>
+                      <a:off x="0" y="0"/>
+                      <a:ext cx="3482732" cy="1917888"/>
+                    </a:xfrm>
+                    <a:prstGeom prst="rect">
+                      <a:avLst/>
+                    </a:prstGeom>
+                  </pic:spPr>
+                </pic:pic>
+              </a:graphicData>
+            </a:graphic>
+          </wp:inline>
+        </w:drawing>
       </w:r>
     </w:p>
     <w:p>
@@ -225,13 +246,7 @@
         </w:rPr>
       </w:pPr>
       <w:r>
-        <w:t xml:space="preserve">In Distributed version system you will be having a centralized version control system as well as Local control version system, where your code will be stored in the local </w:t>
-      </w:r>
-      <w:r>
-        <w:t>repository</w:t>
-      </w:r>
-      <w:r>
-        <w:t xml:space="preserve"> as well.</w:t>
+        <w:t>In Distributed version system you will be having a Centralized Repository System as well as Local Repository, where your code will be stored in the local repository as well.</w:t>
       </w:r>
     </w:p>
     <w:p>
@@ -241,7 +256,7 @@
           <w:ilvl w:val="0"/>
           <w:numId w:val="3"/>
         </w:numPr>
-        <w:jc w:val="both"/>
+        <w:jc w:val="center"/>
         <w:rPr>
           <w:sz w:val="24"/>
           <w:szCs w:val="24"/>
@@ -254,6 +269,65 @@
         </w:rPr>
         <w:t>By the use of Local repository you can track the changes of the source code which is in sync with centralized repository.</w:t>
       </w:r>
+      <w:r>
+        <w:rPr>
+          <w:noProof/>
+          <w:sz w:val="24"/>
+          <w:szCs w:val="24"/>
+        </w:rPr>
+        <w:t xml:space="preserve"> </w:t>
+      </w:r>
+      <w:r>
+        <w:rPr>
+          <w:noProof/>
+          <w:sz w:val="24"/>
+          <w:szCs w:val="24"/>
+        </w:rPr>
+        <w:drawing>
+          <wp:inline distT="0" distB="0" distL="0" distR="0">
+            <wp:extent cx="3724275" cy="1962150"/>
+            <wp:effectExtent l="19050" t="0" r="9525" b="0"/>
+            <wp:docPr id="3" name="Picture 1" descr="Distributed.png"/>
+            <wp:cNvGraphicFramePr>
+              <a:graphicFrameLocks xmlns:a="http://schemas.openxmlformats.org/drawingml/2006/main" noChangeAspect="1"/>
+            </wp:cNvGraphicFramePr>
+            <a:graphic xmlns:a="http://schemas.openxmlformats.org/drawingml/2006/main">
+              <a:graphicData uri="http://schemas.openxmlformats.org/drawingml/2006/picture">
+                <pic:pic xmlns:pic="http://schemas.openxmlformats.org/drawingml/2006/picture">
+                  <pic:nvPicPr>
+                    <pic:cNvPr id="0" name="Distributed.png"/>
+                    <pic:cNvPicPr/>
+                  </pic:nvPicPr>
+                  <pic:blipFill>
+                    <a:blip r:embed="rId6" cstate="print"/>
+                    <a:stretch>
+                      <a:fillRect/>
+                    </a:stretch>
+                  </pic:blipFill>
+                  <pic:spPr>
+                    <a:xfrm>
+                      <a:off x="0" y="0"/>
+                      <a:ext cx="3724275" cy="1962150"/>
+                    </a:xfrm>
+                    <a:prstGeom prst="rect">
+                      <a:avLst/>
+                    </a:prstGeom>
+                  </pic:spPr>
+                </pic:pic>
+              </a:graphicData>
+            </a:graphic>
+          </wp:inline>
+        </w:drawing>
+      </w:r>
+    </w:p>
+    <w:p>
+      <w:pPr>
+        <w:jc w:val="center"/>
+        <w:rPr>
+          <w:sz w:val="24"/>
+          <w:szCs w:val="24"/>
+        </w:rPr>
+      </w:pPr>
     </w:p>
     <w:p>
       <w:pPr>
@@ -448,14 +522,7 @@
           <w:sz w:val="24"/>
           <w:szCs w:val="24"/>
         </w:rPr>
-        <w:t xml:space="preserve">Before going to install git in your local machine you can check git installed on your local machine </w:t>
-      </w:r>
-      <w:r>
-        <w:rPr>
-          <w:sz w:val="24"/>
-          <w:szCs w:val="24"/>
-        </w:rPr>
-        <w:t>or not by using the command ‘git –version’ so that it will let you know the version of git using and whether it is installed or not.</w:t>
+        <w:t>Before going to install git in your local machine you can check git installed on your local machine or not by using the command ‘git –version’ so that it will let you know the version of git using and whether it is installed or not.</w:t>
       </w:r>
     </w:p>
     <w:p>
@@ -495,7 +562,6 @@
           <w:sz w:val="24"/>
           <w:szCs w:val="24"/>
         </w:rPr>
-        <w:lastRenderedPageBreak/>
         <w:t>Later from the root directory launch command prompt and execute command ‘git init’ so that it will create a .git file in the directory.</w:t>
       </w:r>
     </w:p>
@@ -516,7 +582,7 @@
           <w:sz w:val="24"/>
           <w:szCs w:val="24"/>
         </w:rPr>
-        <w:t>You can add or update any changes in the directory through the git bash commands.</w:t>
+        <w:t>Execute the below commands in git bash to configure your username and mail-id to git hub account.</w:t>
       </w:r>
     </w:p>
     <w:p>
@@ -536,14 +602,23 @@
           <w:sz w:val="24"/>
           <w:szCs w:val="24"/>
         </w:rPr>
-        <w:t>git status</w:t>
-      </w:r>
-      <w:r>
-        <w:rPr>
-          <w:sz w:val="24"/>
-          <w:szCs w:val="24"/>
-        </w:rPr>
-        <w:t xml:space="preserve"> (To know the changes of any file when uploaded or committed)</w:t>
+        <w:t xml:space="preserve">git config –global </w:t>
+      </w:r>
+      <w:proofErr w:type="spellStart"/>
+      <w:r>
+        <w:rPr>
+          <w:sz w:val="24"/>
+          <w:szCs w:val="24"/>
+        </w:rPr>
+        <w:t>user.email</w:t>
+      </w:r>
+      <w:proofErr w:type="spellEnd"/>
+      <w:r>
+        <w:rPr>
+          <w:sz w:val="24"/>
+          <w:szCs w:val="24"/>
+        </w:rPr>
+        <w:t xml:space="preserve"> “email-id”</w:t>
       </w:r>
     </w:p>
     <w:p>
@@ -563,14 +638,27 @@
           <w:sz w:val="24"/>
           <w:szCs w:val="24"/>
         </w:rPr>
-        <w:t>git add .</w:t>
-      </w:r>
-      <w:r>
-        <w:rPr>
-          <w:sz w:val="24"/>
-          <w:szCs w:val="24"/>
-        </w:rPr>
-        <w:t xml:space="preserve"> (Adds the file to the repository)</w:t>
+        <w:t>git config –global user.name “username”</w:t>
+      </w:r>
+    </w:p>
+    <w:p>
+      <w:pPr>
+        <w:pStyle w:val="ListParagraph"/>
+        <w:numPr>
+          <w:ilvl w:val="0"/>
+          <w:numId w:val="5"/>
+        </w:numPr>
+        <w:rPr>
+          <w:sz w:val="24"/>
+          <w:szCs w:val="24"/>
+        </w:rPr>
+      </w:pPr>
+      <w:r>
+        <w:rPr>
+          <w:sz w:val="24"/>
+          <w:szCs w:val="24"/>
+        </w:rPr>
+        <w:t>You can add or update any changes in the directory through the git bash commands.</w:t>
       </w:r>
     </w:p>
     <w:p>
@@ -590,14 +678,156 @@
           <w:sz w:val="24"/>
           <w:szCs w:val="24"/>
         </w:rPr>
-        <w:t>git commit –m “Message to be displayed”</w:t>
-      </w:r>
-      <w:r>
-        <w:rPr>
-          <w:sz w:val="24"/>
-          <w:szCs w:val="24"/>
-        </w:rPr>
-        <w:t xml:space="preserve"> (Commits the file to repository and changes the status from untracked)</w:t>
+        <w:t>git status (To know the changes of any file when uploaded or committed)</w:t>
+      </w:r>
+    </w:p>
+    <w:p>
+      <w:pPr>
+        <w:pStyle w:val="ListParagraph"/>
+        <w:numPr>
+          <w:ilvl w:val="1"/>
+          <w:numId w:val="5"/>
+        </w:numPr>
+        <w:rPr>
+          <w:sz w:val="24"/>
+          <w:szCs w:val="24"/>
+        </w:rPr>
+      </w:pPr>
+      <w:proofErr w:type="gramStart"/>
+      <w:r>
+        <w:rPr>
+          <w:sz w:val="24"/>
+          <w:szCs w:val="24"/>
+        </w:rPr>
+        <w:t>git</w:t>
+      </w:r>
+      <w:proofErr w:type="gramEnd"/>
+      <w:r>
+        <w:rPr>
+          <w:sz w:val="24"/>
+          <w:szCs w:val="24"/>
+        </w:rPr>
+        <w:t xml:space="preserve"> add . (Adds the file to the repository)</w:t>
+      </w:r>
+    </w:p>
+    <w:p>
+      <w:pPr>
+        <w:pStyle w:val="ListParagraph"/>
+        <w:numPr>
+          <w:ilvl w:val="1"/>
+          <w:numId w:val="5"/>
+        </w:numPr>
+        <w:rPr>
+          <w:sz w:val="24"/>
+          <w:szCs w:val="24"/>
+        </w:rPr>
+      </w:pPr>
+      <w:r>
+        <w:rPr>
+          <w:sz w:val="24"/>
+          <w:szCs w:val="24"/>
+        </w:rPr>
+        <w:t>git add &lt;file name&gt; (Which adds the specific file based on name)</w:t>
+      </w:r>
+    </w:p>
+    <w:p>
+      <w:pPr>
+        <w:pStyle w:val="ListParagraph"/>
+        <w:numPr>
+          <w:ilvl w:val="1"/>
+          <w:numId w:val="5"/>
+        </w:numPr>
+        <w:rPr>
+          <w:sz w:val="24"/>
+          <w:szCs w:val="24"/>
+        </w:rPr>
+      </w:pPr>
+      <w:r>
+        <w:rPr>
+          <w:sz w:val="24"/>
+          <w:szCs w:val="24"/>
+        </w:rPr>
+        <w:t>git commit –m “Message to be displayed” (Commits the file to repository and changes the status from untracked)</w:t>
+      </w:r>
+    </w:p>
+    <w:p>
+      <w:pPr>
+        <w:rPr>
+          <w:b/>
+          <w:sz w:val="28"/>
+          <w:szCs w:val="28"/>
+          <w:u w:val="single"/>
+        </w:rPr>
+      </w:pPr>
+      <w:r>
+        <w:rPr>
+          <w:b/>
+          <w:sz w:val="28"/>
+          <w:szCs w:val="28"/>
+          <w:u w:val="single"/>
+        </w:rPr>
+        <w:t>Git &amp; Git Hub Integration:</w:t>
+      </w:r>
+    </w:p>
+    <w:p>
+      <w:pPr>
+        <w:pStyle w:val="ListParagraph"/>
+        <w:numPr>
+          <w:ilvl w:val="0"/>
+          <w:numId w:val="6"/>
+        </w:numPr>
+        <w:rPr>
+          <w:sz w:val="24"/>
+          <w:szCs w:val="24"/>
+        </w:rPr>
+      </w:pPr>
+      <w:r>
+        <w:rPr>
+          <w:sz w:val="24"/>
+          <w:szCs w:val="24"/>
+        </w:rPr>
+        <w:t>Go to browser and create git hub account using valid mail id, later create a repository with public type and get the URL of the repository.</w:t>
+      </w:r>
+    </w:p>
+    <w:p>
+      <w:pPr>
+        <w:pStyle w:val="ListParagraph"/>
+        <w:numPr>
+          <w:ilvl w:val="0"/>
+          <w:numId w:val="6"/>
+        </w:numPr>
+        <w:rPr>
+          <w:sz w:val="24"/>
+          <w:szCs w:val="24"/>
+        </w:rPr>
+      </w:pPr>
+      <w:r>
+        <w:rPr>
+          <w:sz w:val="24"/>
+          <w:szCs w:val="24"/>
+        </w:rPr>
+        <w:t>Link your git local and git hub cloud repository  by using the commands ‘git remote add origin &lt;git hub cloud repository path&gt;’</w:t>
+      </w:r>
+    </w:p>
+    <w:p>
+      <w:pPr>
+        <w:pStyle w:val="ListParagraph"/>
+        <w:numPr>
+          <w:ilvl w:val="0"/>
+          <w:numId w:val="6"/>
+        </w:numPr>
+        <w:rPr>
+          <w:sz w:val="24"/>
+          <w:szCs w:val="24"/>
+        </w:rPr>
+      </w:pPr>
+      <w:r>
+        <w:rPr>
+          <w:sz w:val="24"/>
+          <w:szCs w:val="24"/>
+        </w:rPr>
+        <w:lastRenderedPageBreak/>
+        <w:t>Once the cloud source URL is configured we can push the local data to the cloud repository using the below commands ‘git push –u origin master’ so that all your local files will be moved to cloud repository.</w:t>
       </w:r>
     </w:p>
     <w:sectPr>
@@ -1071,6 +1301,119 @@
     </w:lvl>
   </w:abstractNum>
   <w:abstractNum w:abstractNumId="4">
+    <w:nsid w:val="285874A8"/>
+    <w:multiLevelType w:val="hybridMultilevel"/>
+    <w:tmpl w:val="685603CA"/>
+    <w:lvl w:ilvl="0" w:tplc="04090001">
+      <w:start w:val="1"/>
+      <w:numFmt w:val="bullet"/>
+      <w:lvlText w:val=""/>
+      <w:lvlJc w:val="left"/>
+      <w:pPr>
+        <w:ind w:left="720" w:hanging="360"/>
+      </w:pPr>
+      <w:rPr>
+        <w:rFonts w:ascii="Symbol" w:hAnsi="Symbol" w:hint="default"/>
+      </w:rPr>
+    </w:lvl>
+    <w:lvl w:ilvl="1" w:tplc="04090003" w:tentative="1">
+      <w:start w:val="1"/>
+      <w:numFmt w:val="bullet"/>
+      <w:lvlText w:val="o"/>
+      <w:lvlJc w:val="left"/>
+      <w:pPr>
+        <w:ind w:left="1440" w:hanging="360"/>
+      </w:pPr>
+      <w:rPr>
+        <w:rFonts w:ascii="Courier New" w:hAnsi="Courier New" w:cs="Courier New" w:hint="default"/>
+      </w:rPr>
+    </w:lvl>
+    <w:lvl w:ilvl="2" w:tplc="04090005" w:tentative="1">
+      <w:start w:val="1"/>
+      <w:numFmt w:val="bullet"/>
+      <w:lvlText w:val=""/>
+      <w:lvlJc w:val="left"/>
+      <w:pPr>
+        <w:ind w:left="2160" w:hanging="360"/>
+      </w:pPr>
+      <w:rPr>
+        <w:rFonts w:ascii="Wingdings" w:hAnsi="Wingdings" w:hint="default"/>
+      </w:rPr>
+    </w:lvl>
+    <w:lvl w:ilvl="3" w:tplc="04090001" w:tentative="1">
+      <w:start w:val="1"/>
+      <w:numFmt w:val="bullet"/>
+      <w:lvlText w:val=""/>
+      <w:lvlJc w:val="left"/>
+      <w:pPr>
+        <w:ind w:left="2880" w:hanging="360"/>
+      </w:pPr>
+      <w:rPr>
+        <w:rFonts w:ascii="Symbol" w:hAnsi="Symbol" w:hint="default"/>
+      </w:rPr>
+    </w:lvl>
+    <w:lvl w:ilvl="4" w:tplc="04090003" w:tentative="1">
+      <w:start w:val="1"/>
+      <w:numFmt w:val="bullet"/>
+      <w:lvlText w:val="o"/>
+      <w:lvlJc w:val="left"/>
+      <w:pPr>
+        <w:ind w:left="3600" w:hanging="360"/>
+      </w:pPr>
+      <w:rPr>
+        <w:rFonts w:ascii="Courier New" w:hAnsi="Courier New" w:cs="Courier New" w:hint="default"/>
+      </w:rPr>
+    </w:lvl>
+    <w:lvl w:ilvl="5" w:tplc="04090005" w:tentative="1">
+      <w:start w:val="1"/>
+      <w:numFmt w:val="bullet"/>
+      <w:lvlText w:val=""/>
+      <w:lvlJc w:val="left"/>
+      <w:pPr>
+        <w:ind w:left="4320" w:hanging="360"/>
+      </w:pPr>
+      <w:rPr>
+        <w:rFonts w:ascii="Wingdings" w:hAnsi="Wingdings" w:hint="default"/>
+      </w:rPr>
+    </w:lvl>
+    <w:lvl w:ilvl="6" w:tplc="04090001" w:tentative="1">
+      <w:start w:val="1"/>
+      <w:numFmt w:val="bullet"/>
+      <w:lvlText w:val=""/>
+      <w:lvlJc w:val="left"/>
+      <w:pPr>
+        <w:ind w:left="5040" w:hanging="360"/>
+      </w:pPr>
+      <w:rPr>
+        <w:rFonts w:ascii="Symbol" w:hAnsi="Symbol" w:hint="default"/>
+      </w:rPr>
+    </w:lvl>
+    <w:lvl w:ilvl="7" w:tplc="04090003" w:tentative="1">
+      <w:start w:val="1"/>
+      <w:numFmt w:val="bullet"/>
+      <w:lvlText w:val="o"/>
+      <w:lvlJc w:val="left"/>
+      <w:pPr>
+        <w:ind w:left="5760" w:hanging="360"/>
+      </w:pPr>
+      <w:rPr>
+        <w:rFonts w:ascii="Courier New" w:hAnsi="Courier New" w:cs="Courier New" w:hint="default"/>
+      </w:rPr>
+    </w:lvl>
+    <w:lvl w:ilvl="8" w:tplc="04090005" w:tentative="1">
+      <w:start w:val="1"/>
+      <w:numFmt w:val="bullet"/>
+      <w:lvlText w:val=""/>
+      <w:lvlJc w:val="left"/>
+      <w:pPr>
+        <w:ind w:left="6480" w:hanging="360"/>
+      </w:pPr>
+      <w:rPr>
+        <w:rFonts w:ascii="Wingdings" w:hAnsi="Wingdings" w:hint="default"/>
+      </w:rPr>
+    </w:lvl>
+  </w:abstractNum>
+  <w:abstractNum w:abstractNumId="5">
     <w:nsid w:val="5C3D6B17"/>
     <w:multiLevelType w:val="hybridMultilevel"/>
     <w:tmpl w:val="3A589BEC"/>
@@ -1187,7 +1530,7 @@
     <w:abstractNumId w:val="3"/>
   </w:num>
   <w:num w:numId="2">
-    <w:abstractNumId w:val="4"/>
+    <w:abstractNumId w:val="5"/>
   </w:num>
   <w:num w:numId="3">
     <w:abstractNumId w:val="0"/>
@@ -1197,6 +1540,9 @@
   </w:num>
   <w:num w:numId="5">
     <w:abstractNumId w:val="1"/>
+  </w:num>
+  <w:num w:numId="6">
+    <w:abstractNumId w:val="4"/>
   </w:num>
 </w:numbering>
 </file>
@@ -1360,7 +1706,7 @@
   <w:style w:type="paragraph" w:default="1" w:styleId="Normal">
     <w:name w:val="Normal"/>
     <w:qFormat/>
-    <w:rsid w:val="001803E3"/>
+    <w:rsid w:val="001167CB"/>
   </w:style>
   <w:style w:type="character" w:default="1" w:styleId="DefaultParagraphFont">
     <w:name w:val="Default Paragraph Font"/>
@@ -1400,6 +1746,36 @@
       <w:ind w:left="720"/>
       <w:contextualSpacing/>
     </w:pPr>
+  </w:style>
+  <w:style w:type="paragraph" w:styleId="BalloonText">
+    <w:name w:val="Balloon Text"/>
+    <w:basedOn w:val="Normal"/>
+    <w:link w:val="BalloonTextChar"/>
+    <w:uiPriority w:val="99"/>
+    <w:semiHidden/>
+    <w:unhideWhenUsed/>
+    <w:rsid w:val="001167CB"/>
+    <w:pPr>
+      <w:spacing w:after="0" w:line="240" w:lineRule="auto"/>
+    </w:pPr>
+    <w:rPr>
+      <w:rFonts w:ascii="Tahoma" w:hAnsi="Tahoma" w:cs="Tahoma"/>
+      <w:sz w:val="16"/>
+      <w:szCs w:val="16"/>
+    </w:rPr>
+  </w:style>
+  <w:style w:type="character" w:customStyle="1" w:styleId="BalloonTextChar">
+    <w:name w:val="Balloon Text Char"/>
+    <w:basedOn w:val="DefaultParagraphFont"/>
+    <w:link w:val="BalloonText"/>
+    <w:uiPriority w:val="99"/>
+    <w:semiHidden/>
+    <w:rsid w:val="001167CB"/>
+    <w:rPr>
+      <w:rFonts w:ascii="Tahoma" w:hAnsi="Tahoma" w:cs="Tahoma"/>
+      <w:sz w:val="16"/>
+      <w:szCs w:val="16"/>
+    </w:rPr>
   </w:style>
 </w:styles>
 </file>

</xml_diff>